<commit_message>
Ide for route [til-fra LAND] i word doc
</commit_message>
<xml_diff>
--- a/Proces.docx
+++ b/Proces.docx
@@ -12,16 +12,8 @@
         <w:rPr>
           <w:lang w:val="en-US"/>
         </w:rPr>
-        <w:t xml:space="preserve">Commit </w:t>
-      </w:r>
-      <w:proofErr w:type="spellStart"/>
-      <w:r>
-        <w:rPr>
-          <w:lang w:val="en-US"/>
-        </w:rPr>
-        <w:t>github</w:t>
-      </w:r>
-      <w:proofErr w:type="spellEnd"/>
+        <w:t>Commit github</w:t>
+      </w:r>
     </w:p>
     <w:p>
       <w:pPr>
@@ -112,96 +104,224 @@
       </w:pPr>
     </w:p>
     <w:p>
-      <w:r>
-        <w:t xml:space="preserve">5 </w:t>
-      </w:r>
-      <w:proofErr w:type="spellStart"/>
-      <w:r>
-        <w:t>minutes</w:t>
-      </w:r>
-      <w:proofErr w:type="spellEnd"/>
-      <w:r>
-        <w:t xml:space="preserve"> præsentation af et trukket s</w:t>
-      </w:r>
-      <w:r>
-        <w:t>pørgsmål – kan forberedes på forhånd</w:t>
-      </w:r>
-    </w:p>
-    <w:p>
-      <w:pPr>
-        <w:pStyle w:val="Listeafsnit"/>
-        <w:numPr>
-          <w:ilvl w:val="0"/>
-          <w:numId w:val="2"/>
-        </w:numPr>
-      </w:pPr>
-      <w:r>
-        <w:t xml:space="preserve">Vær </w:t>
-      </w:r>
-      <w:proofErr w:type="spellStart"/>
-      <w:r>
-        <w:t>velovervejende</w:t>
-      </w:r>
-      <w:proofErr w:type="spellEnd"/>
-      <w:r>
-        <w:t>, du har hårdt fem minutter i det trukne emne</w:t>
-      </w:r>
-    </w:p>
-    <w:p>
-      <w:r>
-        <w:t>Herefter 10 minutter med spørgsmål</w:t>
-      </w:r>
-    </w:p>
-    <w:p>
-      <w:pPr>
-        <w:rPr>
-          <w:lang w:val="en-US"/>
-        </w:rPr>
-      </w:pPr>
-      <w:r>
-        <w:rPr>
-          <w:lang w:val="en-US"/>
-        </w:rPr>
-        <w:t xml:space="preserve">Ikke </w:t>
-      </w:r>
-      <w:proofErr w:type="spellStart"/>
-      <w:r>
-        <w:rPr>
-          <w:lang w:val="en-US"/>
-        </w:rPr>
-        <w:t>snyde</w:t>
-      </w:r>
-      <w:proofErr w:type="spellEnd"/>
-      <w:r>
-        <w:rPr>
-          <w:lang w:val="en-US"/>
-        </w:rPr>
-        <w:t xml:space="preserve"> online!!!! Richard s</w:t>
-      </w:r>
-      <w:r>
-        <w:rPr>
-          <w:lang w:val="en-US"/>
-        </w:rPr>
-        <w:t>er det</w:t>
-      </w:r>
-    </w:p>
-    <w:p>
-      <w:r>
-        <w:t>Richard foretrækker: kort og k</w:t>
-      </w:r>
-      <w:r>
-        <w:t>ontant, han spørger om detaljer</w:t>
-      </w:r>
-    </w:p>
-    <w:p>
-      <w:r>
-        <w:t>Hellere spørge end gætte, det er bedre at svare skarpt og præcist</w:t>
-      </w:r>
-    </w:p>
-    <w:p/>
-    <w:p/>
-    <w:p/>
-    <w:p/>
+      <w:pPr>
+        <w:rPr>
+          <w:b/>
+          <w:bCs/>
+        </w:rPr>
+      </w:pPr>
+      <w:r>
+        <w:rPr>
+          <w:b/>
+          <w:bCs/>
+        </w:rPr>
+        <w:t>Ideer for route</w:t>
+      </w:r>
+      <w:r>
+        <w:rPr>
+          <w:b/>
+          <w:bCs/>
+        </w:rPr>
+        <w:t xml:space="preserve"> (til og fra land, ikke by – simple koordinater)</w:t>
+      </w:r>
+      <w:r>
+        <w:rPr>
+          <w:b/>
+          <w:bCs/>
+        </w:rPr>
+        <w:t>:</w:t>
+      </w:r>
+    </w:p>
+    <w:p>
+      <w:r>
+        <w:t xml:space="preserve">Count ’-’, </w:t>
+      </w:r>
+    </w:p>
+    <w:p>
+      <w:r>
+        <w:t>If count &gt; 1 : #angiveligt mere en</w:t>
+      </w:r>
+      <w:r>
+        <w:t>d 3 destinationer i ruten</w:t>
+      </w:r>
+    </w:p>
+    <w:p>
+      <w:pPr>
+        <w:rPr>
+          <w:lang w:val="en-US"/>
+        </w:rPr>
+      </w:pPr>
+      <w:r>
+        <w:rPr>
+          <w:lang w:val="en-US"/>
+        </w:rPr>
+        <w:t>Drop row</w:t>
+      </w:r>
+    </w:p>
+    <w:p>
+      <w:pPr>
+        <w:rPr>
+          <w:lang w:val="en-US"/>
+        </w:rPr>
+      </w:pPr>
+      <w:r>
+        <w:rPr>
+          <w:lang w:val="en-US"/>
+        </w:rPr>
+        <w:t>….</w:t>
+      </w:r>
+    </w:p>
+    <w:p>
+      <w:pPr>
+        <w:rPr>
+          <w:lang w:val="en-US"/>
+        </w:rPr>
+      </w:pPr>
+      <w:r>
+        <w:rPr>
+          <w:lang w:val="en-US"/>
+        </w:rPr>
+        <w:t xml:space="preserve">Split ‘route’ by ‘-‘ </w:t>
+      </w:r>
+    </w:p>
+    <w:p>
+      <w:pPr>
+        <w:rPr>
+          <w:lang w:val="en-US"/>
+        </w:rPr>
+      </w:pPr>
+      <w:r>
+        <w:rPr>
+          <w:lang w:val="en-US"/>
+        </w:rPr>
+        <w:t xml:space="preserve">into </w:t>
+      </w:r>
+    </w:p>
+    <w:p>
+      <w:pPr>
+        <w:rPr>
+          <w:lang w:val="en-US"/>
+        </w:rPr>
+      </w:pPr>
+      <w:r>
+        <w:rPr>
+          <w:lang w:val="en-US"/>
+        </w:rPr>
+        <w:t>‘to’ and ‘from</w:t>
+      </w:r>
+    </w:p>
+    <w:p>
+      <w:pPr>
+        <w:rPr>
+          <w:lang w:val="en-US"/>
+        </w:rPr>
+      </w:pPr>
+      <w:r>
+        <w:rPr>
+          <w:lang w:val="en-US"/>
+        </w:rPr>
+        <w:t>….</w:t>
+      </w:r>
+    </w:p>
+    <w:p>
+      <w:pPr>
+        <w:rPr>
+          <w:lang w:val="en-US"/>
+        </w:rPr>
+      </w:pPr>
+      <w:r>
+        <w:rPr>
+          <w:lang w:val="en-US"/>
+        </w:rPr>
+        <w:t>If ‘city’ from ‘city list’</w:t>
+      </w:r>
+    </w:p>
+    <w:p>
+      <w:pPr>
+        <w:rPr>
+          <w:lang w:val="en-US"/>
+        </w:rPr>
+      </w:pPr>
+      <w:r>
+        <w:rPr>
+          <w:lang w:val="en-US"/>
+        </w:rPr>
+        <w:t>In ‘to’/’from’</w:t>
+      </w:r>
+    </w:p>
+    <w:p>
+      <w:pPr>
+        <w:rPr>
+          <w:lang w:val="en-US"/>
+        </w:rPr>
+      </w:pPr>
+      <w:r>
+        <w:rPr>
+          <w:lang w:val="en-US"/>
+        </w:rPr>
+        <w:t>Append ‘city list ~Country’ to df</w:t>
+      </w:r>
+    </w:p>
+    <w:p>
+      <w:pPr>
+        <w:rPr>
+          <w:lang w:val="en-US"/>
+        </w:rPr>
+      </w:pPr>
+      <w:r>
+        <w:rPr>
+          <w:lang w:val="en-US"/>
+        </w:rPr>
+        <w:t>….</w:t>
+      </w:r>
+    </w:p>
+    <w:p>
+      <w:pPr>
+        <w:rPr>
+          <w:lang w:val="en-US"/>
+        </w:rPr>
+      </w:pPr>
+      <w:r>
+        <w:rPr>
+          <w:lang w:val="en-US"/>
+        </w:rPr>
+        <w:t>if ‘city list ~Country’ in country_df[‘country]</w:t>
+      </w:r>
+    </w:p>
+    <w:p>
+      <w:pPr>
+        <w:rPr>
+          <w:lang w:val="en-US"/>
+        </w:rPr>
+      </w:pPr>
+      <w:r>
+        <w:rPr>
+          <w:lang w:val="en-US"/>
+        </w:rPr>
+        <w:t>append ‘ISO’</w:t>
+      </w:r>
+    </w:p>
+    <w:p>
+      <w:pPr>
+        <w:rPr>
+          <w:lang w:val="en-US"/>
+        </w:rPr>
+      </w:pPr>
+    </w:p>
+    <w:p>
+      <w:pPr>
+        <w:rPr>
+          <w:lang w:val="en-US"/>
+        </w:rPr>
+      </w:pPr>
+    </w:p>
+    <w:p>
+      <w:pPr>
+        <w:rPr>
+          <w:lang w:val="en-US"/>
+        </w:rPr>
+      </w:pPr>
+    </w:p>
     <w:sectPr>
       <w:pgSz w:w="11906" w:h="16838"/>
       <w:pgMar w:top="1701" w:right="1134" w:bottom="1701" w:left="1134" w:header="708" w:footer="708" w:gutter="0"/>

</xml_diff>